<commit_message>
Changed updated procedure in eclipse
</commit_message>
<xml_diff>
--- a/automationTest/Documentations/3 - Quick start guide.docx
+++ b/automationTest/Documentations/3 - Quick start guide.docx
@@ -311,7 +311,13 @@
         <w:pStyle w:val="Heading1"/>
       </w:pPr>
       <w:r>
-        <w:t>Updating (fetching) eclipse project with eclipse</w:t>
+        <w:t>Updating (</w:t>
+      </w:r>
+      <w:r>
+        <w:t>pull</w:t>
+      </w:r>
+      <w:r>
+        <w:t>) eclipse project with eclipse</w:t>
       </w:r>
     </w:p>
     <w:p>
@@ -348,8 +354,13 @@
         <w:ind w:left="1134"/>
       </w:pPr>
       <w:r>
-        <w:t>Team &gt; Fetch from Upstream</w:t>
-      </w:r>
+        <w:t xml:space="preserve">Team &gt; </w:t>
+      </w:r>
+      <w:r>
+        <w:t>Pull</w:t>
+      </w:r>
+      <w:bookmarkStart w:id="0" w:name="_GoBack"/>
+      <w:bookmarkEnd w:id="0"/>
     </w:p>
     <w:p>
       <w:pPr>
@@ -362,8 +373,6 @@
       <w:r>
         <w:t>Project should be updated</w:t>
       </w:r>
-      <w:bookmarkStart w:id="0" w:name="_GoBack"/>
-      <w:bookmarkEnd w:id="0"/>
     </w:p>
     <w:sectPr>
       <w:pgSz w:w="12240" w:h="15840"/>

</xml_diff>

<commit_message>
Modified documentation to be more specific.
</commit_message>
<xml_diff>
--- a/automationTest/Documentations/3 - Quick start guide.docx
+++ b/automationTest/Documentations/3 - Quick start guide.docx
@@ -254,7 +254,19 @@
         </w:numPr>
       </w:pPr>
       <w:r>
-        <w:t>Make sure the author is: &lt;github username&gt; &lt;github user email&gt;</w:t>
+        <w:t>Make sure the author is: &lt;</w:t>
+      </w:r>
+      <w:r>
+        <w:t>GitHub</w:t>
+      </w:r>
+      <w:r>
+        <w:t xml:space="preserve"> username&gt; &lt;</w:t>
+      </w:r>
+      <w:r>
+        <w:t>GitHub</w:t>
+      </w:r>
+      <w:r>
+        <w:t xml:space="preserve"> user email&gt;</w:t>
       </w:r>
     </w:p>
     <w:p>
@@ -291,7 +303,15 @@
         </w:numPr>
       </w:pPr>
       <w:r>
-        <w:t>Enter the github username and password and press OK.</w:t>
+        <w:t xml:space="preserve">Enter the </w:t>
+      </w:r>
+      <w:r>
+        <w:t>GitHub</w:t>
+      </w:r>
+      <w:bookmarkStart w:id="0" w:name="_GoBack"/>
+      <w:bookmarkEnd w:id="0"/>
+      <w:r>
+        <w:t xml:space="preserve"> username and password and press OK.</w:t>
       </w:r>
     </w:p>
     <w:p>
@@ -359,8 +379,6 @@
       <w:r>
         <w:t>Pull</w:t>
       </w:r>
-      <w:bookmarkStart w:id="0" w:name="_GoBack"/>
-      <w:bookmarkEnd w:id="0"/>
     </w:p>
     <w:p>
       <w:pPr>

</xml_diff>